<commit_message>
actualizacion base de datos y consultas
</commit_message>
<xml_diff>
--- a/proy_formativo/documentacion/1er_Trim/5_Plantilla_IEEE_830.docx
+++ b/proy_formativo/documentacion/1er_Trim/5_Plantilla_IEEE_830.docx
@@ -374,449 +374,10 @@
     </w:p>
     <w:p>
       <w:pPr>
-        <w:pStyle w:val="guiazul"/>
-        <w:rPr>
-          <w:b/>
-          <w:bCs/>
-          <w:i w:val="0"/>
-          <w:iCs/>
-          <w:sz w:val="32"/>
-        </w:rPr>
-      </w:pPr>
-      <w:bookmarkStart w:id="0" w:name="_Toc33238247"/>
-      <w:bookmarkStart w:id="1" w:name="_Toc33337129"/>
-      <w:r>
-        <w:rPr>
-          <w:b/>
-          <w:bCs/>
-          <w:i w:val="0"/>
-          <w:iCs/>
-          <w:sz w:val="32"/>
-        </w:rPr>
-        <w:lastRenderedPageBreak/>
-        <w:t>Instrucciones para el uso de este formato</w:t>
-      </w:r>
+        <w:pStyle w:val="Textoindependiente"/>
+      </w:pPr>
+      <w:bookmarkStart w:id="0" w:name="_GoBack"/>
       <w:bookmarkEnd w:id="0"/>
-      <w:bookmarkEnd w:id="1"/>
-    </w:p>
-    <w:p>
-      <w:pPr>
-        <w:pStyle w:val="guiazul"/>
-        <w:ind w:left="360"/>
-        <w:jc w:val="both"/>
-      </w:pPr>
-      <w:r>
-        <w:t>Este formato es una plantilla tipo para docume</w:t>
-      </w:r>
-      <w:r>
-        <w:t>ntos de requisitos del software, adaptado para su uso en el tecnólogo de Análisis y Desarrollo de Sistemas de Información del Centro de Servicios Financieros del SENA.</w:t>
-      </w:r>
-    </w:p>
-    <w:p>
-      <w:pPr>
-        <w:pStyle w:val="guiazul"/>
-        <w:ind w:left="360"/>
-        <w:jc w:val="both"/>
-      </w:pPr>
-    </w:p>
-    <w:p>
-      <w:pPr>
-        <w:pStyle w:val="guiazul"/>
-        <w:ind w:left="360"/>
-        <w:jc w:val="both"/>
-      </w:pPr>
-      <w:r>
-        <w:t xml:space="preserve">Está basado y es conforme con el estándar IEEE </w:t>
-      </w:r>
-      <w:proofErr w:type="spellStart"/>
-      <w:r>
-        <w:t>Std</w:t>
-      </w:r>
-      <w:proofErr w:type="spellEnd"/>
-      <w:r>
-        <w:t xml:space="preserve"> 830-1998.</w:t>
-      </w:r>
-    </w:p>
-    <w:p>
-      <w:pPr>
-        <w:pStyle w:val="guiazul"/>
-        <w:ind w:left="360"/>
-        <w:jc w:val="both"/>
-      </w:pPr>
-    </w:p>
-    <w:p>
-      <w:pPr>
-        <w:pStyle w:val="guiazul"/>
-        <w:ind w:left="360"/>
-        <w:jc w:val="both"/>
-      </w:pPr>
-      <w:r>
-        <w:t>Las secciones que no se consideren aplicables al sistema descrito podrán de forma justificada indicarse como no aplicables (NA).</w:t>
-      </w:r>
-    </w:p>
-    <w:p>
-      <w:pPr>
-        <w:pStyle w:val="guiazul"/>
-        <w:ind w:left="360"/>
-        <w:jc w:val="both"/>
-      </w:pPr>
-    </w:p>
-    <w:p>
-      <w:pPr>
-        <w:pStyle w:val="guiazul"/>
-        <w:ind w:left="360"/>
-        <w:jc w:val="both"/>
-      </w:pPr>
-      <w:r>
-        <w:t>Notas:</w:t>
-      </w:r>
-    </w:p>
-    <w:p>
-      <w:pPr>
-        <w:pStyle w:val="guiazul"/>
-        <w:ind w:left="360"/>
-        <w:jc w:val="both"/>
-      </w:pPr>
-      <w:r>
-        <w:t>Los textos en color azul son indicaciones que deben eliminarse y, en su caso, sustituirse por los contenidos descritos en cada apartado.</w:t>
-      </w:r>
-    </w:p>
-    <w:p>
-      <w:pPr>
-        <w:pStyle w:val="guiazul"/>
-        <w:ind w:left="360"/>
-        <w:jc w:val="both"/>
-      </w:pPr>
-    </w:p>
-    <w:p>
-      <w:pPr>
-        <w:pStyle w:val="guiazul"/>
-        <w:ind w:left="360"/>
-        <w:jc w:val="both"/>
-      </w:pPr>
-      <w:r>
-        <w:t>Los textos entre corchetes del tipo “</w:t>
-      </w:r>
-      <w:r>
-        <w:fldChar w:fldCharType="begin"/>
-      </w:r>
-      <w:r>
-        <w:instrText>MACROBUTTON</w:instrText>
-      </w:r>
-      <w:r>
-        <w:instrText xml:space="preserve"> NoMacro [Inserte aquí el texto]</w:instrText>
-      </w:r>
-      <w:r>
-        <w:fldChar w:fldCharType="end"/>
-      </w:r>
-      <w:r>
-        <w:t>” permiten la inclusión directa de texto con el color y estilo adecuado a la sección, al pulsar sobre ellos con el puntero del ratón.</w:t>
-      </w:r>
-    </w:p>
-    <w:p>
-      <w:pPr>
-        <w:pStyle w:val="guiazul"/>
-        <w:ind w:left="360"/>
-        <w:jc w:val="both"/>
-      </w:pPr>
-    </w:p>
-    <w:p>
-      <w:pPr>
-        <w:pStyle w:val="guiazul"/>
-        <w:ind w:left="360"/>
-        <w:jc w:val="both"/>
-      </w:pPr>
-      <w:r>
-        <w:t xml:space="preserve">Los títulos y subtítulos de cada apartado están definidos como estilos de </w:t>
-      </w:r>
-      <w:r>
-        <w:t xml:space="preserve">MS </w:t>
-      </w:r>
-      <w:r>
-        <w:t>Word, de forma que su numeración consecutiva se genera automáticamente según se trate de estilos “Titulo1, Titulo2 y Titulo3”.</w:t>
-      </w:r>
-    </w:p>
-    <w:p>
-      <w:pPr>
-        <w:pStyle w:val="guiazul"/>
-        <w:ind w:left="360"/>
-        <w:jc w:val="both"/>
-      </w:pPr>
-    </w:p>
-    <w:p>
-      <w:pPr>
-        <w:pStyle w:val="guiazul"/>
-        <w:ind w:left="360"/>
-        <w:jc w:val="both"/>
-      </w:pPr>
-      <w:r>
-        <w:t xml:space="preserve">La sangría de los textos dentro de cada apartado se genera automáticamente al pulsar </w:t>
-      </w:r>
-      <w:proofErr w:type="spellStart"/>
-      <w:r>
-        <w:t>Intro</w:t>
-      </w:r>
-      <w:proofErr w:type="spellEnd"/>
-      <w:r>
-        <w:t xml:space="preserve"> al final de la línea de título. (Estilos Normal indentado1, Normal </w:t>
-      </w:r>
-      <w:proofErr w:type="spellStart"/>
-      <w:r>
-        <w:t>indentado</w:t>
-      </w:r>
-      <w:proofErr w:type="spellEnd"/>
-      <w:r>
-        <w:t xml:space="preserve"> 2 y Normal </w:t>
-      </w:r>
-      <w:proofErr w:type="spellStart"/>
-      <w:r>
-        <w:t>indentado</w:t>
-      </w:r>
-      <w:proofErr w:type="spellEnd"/>
-      <w:r>
-        <w:t xml:space="preserve"> 3).</w:t>
-      </w:r>
-    </w:p>
-    <w:p>
-      <w:pPr>
-        <w:pStyle w:val="guiazul"/>
-        <w:ind w:left="360"/>
-        <w:jc w:val="both"/>
-      </w:pPr>
-    </w:p>
-    <w:p>
-      <w:pPr>
-        <w:pStyle w:val="guiazul"/>
-        <w:ind w:left="360"/>
-        <w:jc w:val="both"/>
-      </w:pPr>
-      <w:r>
-        <w:t xml:space="preserve">El índice del documento es una tabla de contenido que </w:t>
-      </w:r>
-      <w:r>
-        <w:t xml:space="preserve">MS </w:t>
-      </w:r>
-      <w:r>
-        <w:t>Word actualiza tomando como criterio los títulos del documento.</w:t>
-      </w:r>
-    </w:p>
-    <w:p>
-      <w:pPr>
-        <w:pStyle w:val="guiazul"/>
-        <w:ind w:left="360"/>
-        <w:jc w:val="both"/>
-      </w:pPr>
-      <w:r>
-        <w:t>Una vez terminada su redacción debe indicarse a Word que actualice todo su contenido para reflejar el contenido definitivo.</w:t>
-      </w:r>
-    </w:p>
-    <w:p>
-      <w:pPr>
-        <w:pStyle w:val="Textoindependiente"/>
-      </w:pPr>
-    </w:p>
-    <w:p>
-      <w:pPr>
-        <w:pStyle w:val="Textoindependiente"/>
-      </w:pPr>
-    </w:p>
-    <w:p>
-      <w:pPr>
-        <w:pStyle w:val="Textoindependiente"/>
-      </w:pPr>
-    </w:p>
-    <w:p>
-      <w:pPr>
-        <w:pStyle w:val="Textoindependiente"/>
-      </w:pPr>
-    </w:p>
-    <w:p>
-      <w:pPr>
-        <w:pStyle w:val="Textoindependiente"/>
-      </w:pPr>
-    </w:p>
-    <w:p>
-      <w:pPr>
-        <w:pStyle w:val="Textoindependiente"/>
-      </w:pPr>
-    </w:p>
-    <w:p>
-      <w:pPr>
-        <w:pStyle w:val="Textoindependiente"/>
-      </w:pPr>
-    </w:p>
-    <w:p>
-      <w:pPr>
-        <w:pStyle w:val="Textoindependiente"/>
-      </w:pPr>
-    </w:p>
-    <w:p>
-      <w:pPr>
-        <w:pStyle w:val="Textoindependiente"/>
-      </w:pPr>
-    </w:p>
-    <w:p>
-      <w:pPr>
-        <w:pStyle w:val="Textoindependiente"/>
-      </w:pPr>
-    </w:p>
-    <w:p>
-      <w:pPr>
-        <w:pStyle w:val="Textoindependiente"/>
-      </w:pPr>
-    </w:p>
-    <w:p>
-      <w:pPr>
-        <w:pStyle w:val="Textoindependiente"/>
-      </w:pPr>
-    </w:p>
-    <w:p>
-      <w:pPr>
-        <w:pStyle w:val="Textoindependiente"/>
-      </w:pPr>
-    </w:p>
-    <w:p>
-      <w:pPr>
-        <w:pStyle w:val="Textoindependiente"/>
-      </w:pPr>
-    </w:p>
-    <w:p>
-      <w:pPr>
-        <w:pStyle w:val="Textoindependiente"/>
-      </w:pPr>
-    </w:p>
-    <w:p>
-      <w:pPr>
-        <w:pStyle w:val="Textoindependiente"/>
-      </w:pPr>
-    </w:p>
-    <w:p>
-      <w:pPr>
-        <w:pStyle w:val="Textoindependiente"/>
-      </w:pPr>
-    </w:p>
-    <w:p>
-      <w:pPr>
-        <w:pStyle w:val="Textoindependiente"/>
-      </w:pPr>
-    </w:p>
-    <w:p>
-      <w:pPr>
-        <w:pStyle w:val="Textoindependiente"/>
-      </w:pPr>
-    </w:p>
-    <w:p>
-      <w:pPr>
-        <w:pStyle w:val="Textoindependiente"/>
-      </w:pPr>
-    </w:p>
-    <w:p>
-      <w:pPr>
-        <w:pStyle w:val="Textoindependiente"/>
-      </w:pPr>
-    </w:p>
-    <w:p>
-      <w:pPr>
-        <w:pStyle w:val="Textoindependiente"/>
-      </w:pPr>
-    </w:p>
-    <w:p>
-      <w:pPr>
-        <w:pStyle w:val="Textoindependiente"/>
-      </w:pPr>
-    </w:p>
-    <w:p>
-      <w:pPr>
-        <w:pStyle w:val="Textoindependiente"/>
-      </w:pPr>
-    </w:p>
-    <w:p>
-      <w:pPr>
-        <w:pStyle w:val="Textoindependiente"/>
-      </w:pPr>
-    </w:p>
-    <w:p>
-      <w:pPr>
-        <w:pStyle w:val="Textoindependiente"/>
-      </w:pPr>
-    </w:p>
-    <w:p>
-      <w:pPr>
-        <w:pStyle w:val="Textoindependiente"/>
-      </w:pPr>
-    </w:p>
-    <w:p>
-      <w:pPr>
-        <w:pStyle w:val="Textoindependiente"/>
-      </w:pPr>
-    </w:p>
-    <w:p>
-      <w:pPr>
-        <w:pStyle w:val="Textoindependiente"/>
-      </w:pPr>
-    </w:p>
-    <w:p>
-      <w:pPr>
-        <w:pStyle w:val="Textoindependiente"/>
-      </w:pPr>
-    </w:p>
-    <w:p>
-      <w:pPr>
-        <w:pStyle w:val="Textoindependiente"/>
-      </w:pPr>
-    </w:p>
-    <w:p>
-      <w:pPr>
-        <w:pStyle w:val="Textoindependiente"/>
-      </w:pPr>
-    </w:p>
-    <w:p>
-      <w:pPr>
-        <w:pStyle w:val="Textoindependiente"/>
-      </w:pPr>
-    </w:p>
-    <w:p>
-      <w:pPr>
-        <w:pStyle w:val="Textoindependiente"/>
-      </w:pPr>
-    </w:p>
-    <w:p>
-      <w:pPr>
-        <w:pStyle w:val="Textoindependiente"/>
-      </w:pPr>
-    </w:p>
-    <w:p>
-      <w:pPr>
-        <w:pStyle w:val="Textoindependiente"/>
-      </w:pPr>
-      <w:r>
-        <w:t xml:space="preserve">De la plantilla de formato del documento © &amp; </w:t>
-      </w:r>
-      <w:proofErr w:type="spellStart"/>
-      <w:r>
-        <w:t>Coloriuris</w:t>
-      </w:r>
-      <w:proofErr w:type="spellEnd"/>
-      <w:r>
-        <w:t xml:space="preserve"> http://www.qualitatis.org</w:t>
-      </w:r>
-    </w:p>
-    <w:p>
-      <w:pPr>
-        <w:pStyle w:val="Textoindependiente"/>
-        <w:sectPr>
-          <w:headerReference w:type="first" r:id="rId12"/>
-          <w:footerReference w:type="first" r:id="rId13"/>
-          <w:pgSz w:w="11906" w:h="16838"/>
-          <w:pgMar w:top="1417" w:right="1701" w:bottom="1417" w:left="1701" w:header="708" w:footer="708" w:gutter="0"/>
-          <w:cols w:space="708"/>
-          <w:titlePg/>
-          <w:docGrid w:linePitch="360"/>
-        </w:sectPr>
-      </w:pPr>
-      <w:r>
-        <w:t>.</w:t>
-      </w:r>
     </w:p>
     <w:p>
       <w:pPr>
@@ -826,12 +387,11 @@
           <w:numId w:val="0"/>
         </w:numPr>
       </w:pPr>
-      <w:bookmarkStart w:id="2" w:name="_Toc415129876"/>
-      <w:r>
-        <w:lastRenderedPageBreak/>
+      <w:bookmarkStart w:id="1" w:name="_Toc415129876"/>
+      <w:r>
         <w:t>Ficha del documento</w:t>
       </w:r>
-      <w:bookmarkEnd w:id="2"/>
+      <w:bookmarkEnd w:id="1"/>
     </w:p>
     <w:p/>
     <w:p/>
@@ -1258,9 +818,9 @@
     <w:p>
       <w:pPr>
         <w:sectPr>
-          <w:headerReference w:type="default" r:id="rId14"/>
-          <w:headerReference w:type="first" r:id="rId15"/>
-          <w:footerReference w:type="first" r:id="rId16"/>
+          <w:headerReference w:type="default" r:id="rId12"/>
+          <w:headerReference w:type="first" r:id="rId13"/>
+          <w:footerReference w:type="first" r:id="rId14"/>
           <w:pgSz w:w="11906" w:h="16838"/>
           <w:pgMar w:top="1417" w:right="1701" w:bottom="1417" w:left="1701" w:header="708" w:footer="708" w:gutter="0"/>
           <w:cols w:space="708"/>
@@ -1277,12 +837,12 @@
           <w:numId w:val="0"/>
         </w:numPr>
       </w:pPr>
-      <w:bookmarkStart w:id="3" w:name="_Toc415129877"/>
+      <w:bookmarkStart w:id="2" w:name="_Toc415129877"/>
       <w:r>
         <w:lastRenderedPageBreak/>
         <w:t>Contenido</w:t>
       </w:r>
-      <w:bookmarkEnd w:id="3"/>
+      <w:bookmarkEnd w:id="2"/>
     </w:p>
     <w:p>
       <w:pPr>
@@ -3614,17 +3174,17 @@
       <w:pPr>
         <w:pStyle w:val="Ttulo1"/>
       </w:pPr>
-      <w:bookmarkStart w:id="4" w:name="_Toc33238232"/>
+      <w:bookmarkStart w:id="3" w:name="_Toc33238232"/>
       <w:r>
         <w:br w:type="page"/>
       </w:r>
-      <w:bookmarkStart w:id="5" w:name="_Toc415129878"/>
+      <w:bookmarkStart w:id="4" w:name="_Toc415129878"/>
       <w:r>
         <w:lastRenderedPageBreak/>
         <w:t>Introducción</w:t>
       </w:r>
+      <w:bookmarkEnd w:id="3"/>
       <w:bookmarkEnd w:id="4"/>
-      <w:bookmarkEnd w:id="5"/>
     </w:p>
     <w:p>
       <w:pPr>
@@ -3689,11 +3249,11 @@
       <w:pPr>
         <w:pStyle w:val="Ttulo2"/>
       </w:pPr>
-      <w:bookmarkStart w:id="6" w:name="_Toc415129879"/>
+      <w:bookmarkStart w:id="5" w:name="_Toc415129879"/>
       <w:r>
         <w:t>Propósito</w:t>
       </w:r>
-      <w:bookmarkEnd w:id="6"/>
+      <w:bookmarkEnd w:id="5"/>
     </w:p>
     <w:p>
       <w:pPr>
@@ -3714,11 +3274,11 @@
       <w:pPr>
         <w:pStyle w:val="Ttulo2"/>
       </w:pPr>
-      <w:bookmarkStart w:id="7" w:name="_Toc415129880"/>
+      <w:bookmarkStart w:id="6" w:name="_Toc415129880"/>
       <w:r>
         <w:t>Alcance</w:t>
       </w:r>
-      <w:bookmarkEnd w:id="7"/>
+      <w:bookmarkEnd w:id="6"/>
     </w:p>
     <w:p>
       <w:pPr>
@@ -3761,18 +3321,18 @@
           <w:iCs w:val="0"/>
         </w:rPr>
       </w:pPr>
-      <w:bookmarkStart w:id="8" w:name="_Toc30323665"/>
-      <w:bookmarkStart w:id="9" w:name="_Toc33238235"/>
-      <w:bookmarkStart w:id="10" w:name="_Toc415129881"/>
+      <w:bookmarkStart w:id="7" w:name="_Toc30323665"/>
+      <w:bookmarkStart w:id="8" w:name="_Toc33238235"/>
+      <w:bookmarkStart w:id="9" w:name="_Toc415129881"/>
       <w:r>
         <w:rPr>
           <w:iCs w:val="0"/>
         </w:rPr>
         <w:t>Personal involucrado</w:t>
       </w:r>
+      <w:bookmarkEnd w:id="7"/>
       <w:bookmarkEnd w:id="8"/>
       <w:bookmarkEnd w:id="9"/>
-      <w:bookmarkEnd w:id="10"/>
     </w:p>
     <w:tbl>
       <w:tblPr>
@@ -4843,14 +4403,14 @@
       <w:pPr>
         <w:pStyle w:val="Ttulo2"/>
       </w:pPr>
-      <w:bookmarkStart w:id="11" w:name="_Toc33238236"/>
-      <w:bookmarkStart w:id="12" w:name="_Toc415129882"/>
+      <w:bookmarkStart w:id="10" w:name="_Toc33238236"/>
+      <w:bookmarkStart w:id="11" w:name="_Toc415129882"/>
       <w:r>
         <w:lastRenderedPageBreak/>
         <w:t>Definiciones, acrónimos y abreviaturas</w:t>
       </w:r>
+      <w:bookmarkEnd w:id="10"/>
       <w:bookmarkEnd w:id="11"/>
-      <w:bookmarkEnd w:id="12"/>
     </w:p>
     <w:p>
       <w:pPr>
@@ -5176,13 +4736,13 @@
       <w:pPr>
         <w:pStyle w:val="Ttulo2"/>
       </w:pPr>
-      <w:bookmarkStart w:id="13" w:name="_Toc33238237"/>
-      <w:bookmarkStart w:id="14" w:name="_Toc415129883"/>
+      <w:bookmarkStart w:id="12" w:name="_Toc33238237"/>
+      <w:bookmarkStart w:id="13" w:name="_Toc415129883"/>
       <w:r>
         <w:t>Referencias</w:t>
       </w:r>
+      <w:bookmarkEnd w:id="12"/>
       <w:bookmarkEnd w:id="13"/>
-      <w:bookmarkEnd w:id="14"/>
     </w:p>
     <w:tbl>
       <w:tblPr>
@@ -5403,7 +4963,7 @@
               </w:rPr>
               <w:t>N/A</w:t>
             </w:r>
-            <w:commentRangeStart w:id="15"/>
+            <w:commentRangeStart w:id="14"/>
           </w:p>
         </w:tc>
         <w:tc>
@@ -5489,7 +5049,7 @@
             </w:r>
           </w:p>
         </w:tc>
-        <w:commentRangeEnd w:id="15"/>
+        <w:commentRangeEnd w:id="14"/>
         <w:tc>
           <w:tcPr>
             <w:tcW w:w="1530" w:type="dxa"/>
@@ -5516,7 +5076,7 @@
               <w:rPr>
                 <w:rStyle w:val="Refdecomentario"/>
               </w:rPr>
-              <w:commentReference w:id="15"/>
+              <w:commentReference w:id="14"/>
             </w:r>
           </w:p>
         </w:tc>
@@ -5532,27 +5092,27 @@
       <w:pPr>
         <w:pStyle w:val="Ttulo1"/>
       </w:pPr>
-      <w:bookmarkStart w:id="16" w:name="_Toc33238239"/>
-      <w:bookmarkStart w:id="17" w:name="_Toc415129885"/>
+      <w:bookmarkStart w:id="15" w:name="_Toc33238239"/>
+      <w:bookmarkStart w:id="16" w:name="_Toc415129885"/>
       <w:r>
         <w:t>Descripción general</w:t>
       </w:r>
+      <w:bookmarkEnd w:id="15"/>
       <w:bookmarkEnd w:id="16"/>
+    </w:p>
+    <w:p>
+      <w:pPr>
+        <w:pStyle w:val="Ttulo2"/>
+      </w:pPr>
+      <w:bookmarkStart w:id="17" w:name="_Toc33238240"/>
+      <w:bookmarkStart w:id="18" w:name="_Toc415129886"/>
+      <w:commentRangeStart w:id="19"/>
+      <w:r>
+        <w:t>Perspectiva del producto</w:t>
+      </w:r>
       <w:bookmarkEnd w:id="17"/>
-    </w:p>
-    <w:p>
-      <w:pPr>
-        <w:pStyle w:val="Ttulo2"/>
-      </w:pPr>
-      <w:bookmarkStart w:id="18" w:name="_Toc33238240"/>
-      <w:bookmarkStart w:id="19" w:name="_Toc415129886"/>
-      <w:commentRangeStart w:id="20"/>
-      <w:r>
-        <w:t>Perspectiva del producto</w:t>
-      </w:r>
       <w:bookmarkEnd w:id="18"/>
-      <w:bookmarkEnd w:id="19"/>
-      <w:commentRangeEnd w:id="20"/>
+      <w:commentRangeEnd w:id="19"/>
       <w:r>
         <w:rPr>
           <w:rStyle w:val="Refdecomentario"/>
@@ -5561,7 +5121,7 @@
           <w:bCs w:val="0"/>
           <w:iCs w:val="0"/>
         </w:rPr>
-        <w:commentReference w:id="20"/>
+        <w:commentReference w:id="19"/>
       </w:r>
     </w:p>
     <w:p>
@@ -5601,17 +5161,17 @@
       <w:pPr>
         <w:pStyle w:val="Ttulo2"/>
       </w:pPr>
-      <w:bookmarkStart w:id="21" w:name="_Toc532878319"/>
-      <w:bookmarkStart w:id="22" w:name="_Toc33238241"/>
-      <w:bookmarkStart w:id="23" w:name="_Toc415129887"/>
-      <w:commentRangeStart w:id="24"/>
+      <w:bookmarkStart w:id="20" w:name="_Toc532878319"/>
+      <w:bookmarkStart w:id="21" w:name="_Toc33238241"/>
+      <w:bookmarkStart w:id="22" w:name="_Toc415129887"/>
+      <w:commentRangeStart w:id="23"/>
       <w:r>
         <w:t>Funcionalidad del producto</w:t>
       </w:r>
+      <w:bookmarkEnd w:id="20"/>
       <w:bookmarkEnd w:id="21"/>
       <w:bookmarkEnd w:id="22"/>
-      <w:bookmarkEnd w:id="23"/>
-      <w:commentRangeEnd w:id="24"/>
+      <w:commentRangeEnd w:id="23"/>
       <w:r>
         <w:rPr>
           <w:rStyle w:val="Refdecomentario"/>
@@ -5620,95 +5180,61 @@
           <w:bCs w:val="0"/>
           <w:iCs w:val="0"/>
         </w:rPr>
-        <w:commentReference w:id="24"/>
+        <w:commentReference w:id="23"/>
       </w:r>
     </w:p>
     <w:p>
       <w:pPr>
         <w:pStyle w:val="Normalindentado2"/>
-      </w:pPr>
-      <w:r>
-        <w:fldChar w:fldCharType="begin"/>
-      </w:r>
-      <w:r>
-        <w:instrText>MACROBUTTON</w:instrText>
-      </w:r>
-      <w:r>
-        <w:instrText xml:space="preserve"> NoMacro [</w:instrText>
-      </w:r>
-      <w:r>
-        <w:rPr>
-          <w:color w:val="0000FF"/>
-        </w:rPr>
-        <w:instrText>Inserte aquí el texto</w:instrText>
-      </w:r>
-      <w:r>
-        <w:instrText>]</w:instrText>
-      </w:r>
-      <w:r>
-        <w:fldChar w:fldCharType="end"/>
-      </w:r>
-    </w:p>
-    <w:p>
-      <w:pPr>
-        <w:pStyle w:val="guiazul"/>
-        <w:ind w:left="600"/>
-      </w:pPr>
-      <w:r>
-        <w:t>Resumen de las funcionalidades principales que el producto debe realizar, sin entrar en información de detalle.</w:t>
-      </w:r>
-    </w:p>
-    <w:p>
-      <w:pPr>
-        <w:pStyle w:val="guiazul"/>
-        <w:ind w:left="600"/>
-      </w:pPr>
-      <w:r>
-        <w:t xml:space="preserve">En ocasiones la información de esta sección puede tomarse de un documento de especificación del sistema de mayor nivel (ej. </w:t>
-      </w:r>
-      <w:r>
-        <w:t>Requisitos</w:t>
-      </w:r>
-      <w:r>
-        <w:t xml:space="preserve"> del sistema).</w:t>
-      </w:r>
-    </w:p>
-    <w:p>
-      <w:pPr>
-        <w:pStyle w:val="guiazul"/>
-        <w:ind w:left="600"/>
-      </w:pPr>
-      <w:r>
-        <w:t>Las funcionalidades deben estar organizadas de manera</w:t>
-      </w:r>
-      <w:r>
-        <w:t xml:space="preserve"> que el cliente o cualquier interlocutor </w:t>
-      </w:r>
-      <w:proofErr w:type="gramStart"/>
-      <w:r>
-        <w:t>pued</w:t>
-      </w:r>
-      <w:r>
-        <w:t>a</w:t>
-      </w:r>
-      <w:proofErr w:type="gramEnd"/>
-      <w:r>
-        <w:t xml:space="preserve"> entenderlo perfectamente. Para ello se pueden utilizar métodos textuales o gráficos.</w:t>
+        <w:jc w:val="both"/>
+        <w:rPr>
+          <w:lang w:val="es-419"/>
+        </w:rPr>
+      </w:pPr>
+      <w:r>
+        <w:rPr>
+          <w:lang w:val="es-419"/>
+        </w:rPr>
+        <w:t xml:space="preserve">El sistema </w:t>
+      </w:r>
+      <w:r>
+        <w:rPr>
+          <w:lang w:val="es-419"/>
+        </w:rPr>
+        <w:t>debe permitir</w:t>
+      </w:r>
+      <w:r>
+        <w:rPr>
+          <w:lang w:val="es-419"/>
+        </w:rPr>
+        <w:t xml:space="preserve"> e</w:t>
+      </w:r>
+      <w:r>
+        <w:rPr>
+          <w:lang w:val="es-419"/>
+        </w:rPr>
+        <w:t>l ingreso y salida de productos, para esto se deberá permitir la consulta, modificación, creación y eliminación de estos, lo mismo pasara para los usuarios, para los cuales solo el administrador del sistema podrá realizar estas acciones, se tendrá un módulo de generación de informes en el cual uno de ellos será para el manejo de caja que dará la información del total vendido en el día</w:t>
+      </w:r>
+      <w:r>
+        <w:rPr>
+          <w:lang w:val="es-419"/>
+        </w:rPr>
+        <w:t>, para los demás informes, tendremos varias opciones, uno del estado de todos los productos o de uno en específico, una representación gráfica de estos.</w:t>
       </w:r>
     </w:p>
     <w:p>
       <w:pPr>
         <w:pStyle w:val="Ttulo2"/>
       </w:pPr>
-      <w:bookmarkStart w:id="25" w:name="_Toc532878320"/>
-      <w:bookmarkStart w:id="26" w:name="_Toc33238242"/>
-      <w:bookmarkStart w:id="27" w:name="_Toc415129888"/>
+      <w:bookmarkStart w:id="24" w:name="_Toc532878320"/>
+      <w:bookmarkStart w:id="25" w:name="_Toc33238242"/>
+      <w:bookmarkStart w:id="26" w:name="_Toc415129888"/>
       <w:r>
         <w:t>Características de los usuarios</w:t>
       </w:r>
+      <w:bookmarkEnd w:id="24"/>
       <w:bookmarkEnd w:id="25"/>
       <w:bookmarkEnd w:id="26"/>
-      <w:bookmarkEnd w:id="27"/>
     </w:p>
     <w:tbl>
       <w:tblPr>
@@ -5904,27 +5430,15 @@
             <w:pPr>
               <w:pStyle w:val="Normalindentado2"/>
               <w:ind w:left="0"/>
-            </w:pPr>
-            <w:r>
-              <w:fldChar w:fldCharType="begin"/>
-            </w:r>
-            <w:r>
-              <w:instrText>MACROBUTTON</w:instrText>
-            </w:r>
-            <w:r>
-              <w:instrText xml:space="preserve"> NoMacro [</w:instrText>
-            </w:r>
-            <w:r>
-              <w:rPr>
-                <w:color w:val="0000FF"/>
-              </w:rPr>
-              <w:instrText>Inserte aquí el texto</w:instrText>
-            </w:r>
-            <w:r>
-              <w:instrText>]</w:instrText>
-            </w:r>
-            <w:r>
-              <w:fldChar w:fldCharType="end"/>
+              <w:rPr>
+                <w:lang w:val="es-419"/>
+              </w:rPr>
+            </w:pPr>
+            <w:r>
+              <w:rPr>
+                <w:lang w:val="es-419"/>
+              </w:rPr>
+              <w:t>Administración de bases de datos, programación básica</w:t>
             </w:r>
           </w:p>
         </w:tc>
@@ -6191,24 +5705,15 @@
             <w:pPr>
               <w:pStyle w:val="Normalindentado2"/>
               <w:ind w:left="0"/>
-            </w:pPr>
-            <w:r>
-              <w:fldChar w:fldCharType="begin"/>
-            </w:r>
-            <w:r>
-              <w:instrText>MACROBUTTON NoMacro [</w:instrText>
-            </w:r>
-            <w:r>
-              <w:rPr>
-                <w:color w:val="0000FF"/>
-              </w:rPr>
-              <w:instrText>Inserte aquí el texto</w:instrText>
-            </w:r>
-            <w:r>
-              <w:instrText>]</w:instrText>
-            </w:r>
-            <w:r>
-              <w:fldChar w:fldCharType="end"/>
+              <w:rPr>
+                <w:lang w:val="es-419"/>
+              </w:rPr>
+            </w:pPr>
+            <w:r>
+              <w:rPr>
+                <w:lang w:val="es-419"/>
+              </w:rPr>
+              <w:t>Atención al cliente</w:t>
             </w:r>
           </w:p>
         </w:tc>
@@ -6478,24 +5983,15 @@
             <w:pPr>
               <w:pStyle w:val="Normalindentado2"/>
               <w:ind w:left="0"/>
-            </w:pPr>
-            <w:r>
-              <w:fldChar w:fldCharType="begin"/>
-            </w:r>
-            <w:r>
-              <w:instrText>MACROBUTTON NoMacro [</w:instrText>
-            </w:r>
-            <w:r>
-              <w:rPr>
-                <w:color w:val="0000FF"/>
-              </w:rPr>
-              <w:instrText>Inserte aquí el texto</w:instrText>
-            </w:r>
-            <w:r>
-              <w:instrText>]</w:instrText>
-            </w:r>
-            <w:r>
-              <w:fldChar w:fldCharType="end"/>
+              <w:rPr>
+                <w:lang w:val="es-419"/>
+              </w:rPr>
+            </w:pPr>
+            <w:r>
+              <w:rPr>
+                <w:lang w:val="es-419"/>
+              </w:rPr>
+              <w:t xml:space="preserve">Manejo de dinero, </w:t>
             </w:r>
           </w:p>
         </w:tc>
@@ -6573,29 +6069,20 @@
     </w:p>
     <w:p>
       <w:pPr>
-        <w:pStyle w:val="guiazul"/>
-        <w:ind w:left="708"/>
-      </w:pPr>
-      <w:r>
-        <w:t>Descripción de  los usuarios del producto, incluyendo nivel educacional, experiencia y experiencia técnica.</w:t>
-      </w:r>
-    </w:p>
-    <w:p>
-      <w:pPr>
         <w:pStyle w:val="Ttulo2"/>
       </w:pPr>
-      <w:bookmarkStart w:id="28" w:name="_Toc532878321"/>
-      <w:bookmarkStart w:id="29" w:name="_Toc33238243"/>
-      <w:bookmarkStart w:id="30" w:name="_Toc415129889"/>
-      <w:commentRangeStart w:id="31"/>
+      <w:bookmarkStart w:id="27" w:name="_Toc532878321"/>
+      <w:bookmarkStart w:id="28" w:name="_Toc33238243"/>
+      <w:bookmarkStart w:id="29" w:name="_Toc415129889"/>
+      <w:commentRangeStart w:id="30"/>
       <w:r>
         <w:lastRenderedPageBreak/>
         <w:t>Restricciones</w:t>
       </w:r>
+      <w:bookmarkEnd w:id="27"/>
       <w:bookmarkEnd w:id="28"/>
       <w:bookmarkEnd w:id="29"/>
-      <w:bookmarkEnd w:id="30"/>
-      <w:commentRangeEnd w:id="31"/>
+      <w:commentRangeEnd w:id="30"/>
       <w:r>
         <w:rPr>
           <w:rStyle w:val="Refdecomentario"/>
@@ -6604,7 +6091,7 @@
           <w:bCs w:val="0"/>
           <w:iCs w:val="0"/>
         </w:rPr>
-        <w:commentReference w:id="31"/>
+        <w:commentReference w:id="30"/>
       </w:r>
     </w:p>
     <w:p>
@@ -6698,17 +6185,17 @@
       <w:pPr>
         <w:pStyle w:val="Ttulo2"/>
       </w:pPr>
-      <w:bookmarkStart w:id="32" w:name="_Toc532878322"/>
-      <w:bookmarkStart w:id="33" w:name="_Toc33238244"/>
-      <w:bookmarkStart w:id="34" w:name="_Toc415129890"/>
-      <w:commentRangeStart w:id="35"/>
+      <w:bookmarkStart w:id="31" w:name="_Toc532878322"/>
+      <w:bookmarkStart w:id="32" w:name="_Toc33238244"/>
+      <w:bookmarkStart w:id="33" w:name="_Toc415129890"/>
+      <w:commentRangeStart w:id="34"/>
       <w:r>
         <w:t>Suposiciones y dependencias</w:t>
       </w:r>
+      <w:bookmarkEnd w:id="31"/>
       <w:bookmarkEnd w:id="32"/>
       <w:bookmarkEnd w:id="33"/>
-      <w:bookmarkEnd w:id="34"/>
-      <w:commentRangeEnd w:id="35"/>
+      <w:commentRangeEnd w:id="34"/>
       <w:r>
         <w:rPr>
           <w:rStyle w:val="Refdecomentario"/>
@@ -6717,7 +6204,7 @@
           <w:bCs w:val="0"/>
           <w:iCs w:val="0"/>
         </w:rPr>
-        <w:commentReference w:id="35"/>
+        <w:commentReference w:id="34"/>
       </w:r>
     </w:p>
     <w:p>
@@ -6769,17 +6256,17 @@
       <w:pPr>
         <w:pStyle w:val="Ttulo2"/>
       </w:pPr>
-      <w:bookmarkStart w:id="36" w:name="_Toc532878323"/>
-      <w:bookmarkStart w:id="37" w:name="_Toc33238245"/>
-      <w:bookmarkStart w:id="38" w:name="_Toc415129891"/>
-      <w:commentRangeStart w:id="39"/>
+      <w:bookmarkStart w:id="35" w:name="_Toc532878323"/>
+      <w:bookmarkStart w:id="36" w:name="_Toc33238245"/>
+      <w:bookmarkStart w:id="37" w:name="_Toc415129891"/>
+      <w:commentRangeStart w:id="38"/>
       <w:r>
         <w:t>Evolución previsible del sistema</w:t>
       </w:r>
+      <w:bookmarkEnd w:id="35"/>
       <w:bookmarkEnd w:id="36"/>
       <w:bookmarkEnd w:id="37"/>
-      <w:bookmarkEnd w:id="38"/>
-      <w:commentRangeEnd w:id="39"/>
+      <w:commentRangeEnd w:id="38"/>
       <w:r>
         <w:rPr>
           <w:rStyle w:val="Refdecomentario"/>
@@ -6788,7 +6275,7 @@
           <w:bCs w:val="0"/>
           <w:iCs w:val="0"/>
         </w:rPr>
-        <w:commentReference w:id="39"/>
+        <w:commentReference w:id="38"/>
       </w:r>
     </w:p>
     <w:p>
@@ -6866,22 +6353,20 @@
       <w:pPr>
         <w:pStyle w:val="Ttulo1"/>
       </w:pPr>
-      <w:bookmarkStart w:id="40" w:name="_Toc532878324"/>
-      <w:bookmarkStart w:id="41" w:name="_Toc33238246"/>
-      <w:bookmarkStart w:id="42" w:name="_Toc415129892"/>
+      <w:bookmarkStart w:id="39" w:name="_Toc532878324"/>
+      <w:bookmarkStart w:id="40" w:name="_Toc33238246"/>
+      <w:bookmarkStart w:id="41" w:name="_Toc415129892"/>
       <w:r>
         <w:t>Requisitos específicos</w:t>
       </w:r>
+      <w:bookmarkEnd w:id="39"/>
       <w:bookmarkEnd w:id="40"/>
       <w:bookmarkEnd w:id="41"/>
-      <w:bookmarkEnd w:id="42"/>
     </w:p>
     <w:p>
       <w:pPr>
         <w:pStyle w:val="Normalindentado1"/>
       </w:pPr>
-      <w:bookmarkStart w:id="43" w:name="_GoBack"/>
-      <w:bookmarkEnd w:id="43"/>
     </w:p>
     <w:p>
       <w:pPr>
@@ -7670,25 +7155,25 @@
       <w:pPr>
         <w:pStyle w:val="Ttulo2"/>
       </w:pPr>
-      <w:bookmarkStart w:id="44" w:name="_Toc415129893"/>
+      <w:bookmarkStart w:id="42" w:name="_Toc415129893"/>
       <w:r>
         <w:t>Requisitos comunes de los interfaces</w:t>
       </w:r>
+      <w:bookmarkEnd w:id="42"/>
+    </w:p>
+    <w:p>
+      <w:pPr>
+        <w:pStyle w:val="Ttulo3"/>
+      </w:pPr>
+      <w:bookmarkStart w:id="43" w:name="_Toc33238248"/>
+      <w:bookmarkStart w:id="44" w:name="_Toc415129894"/>
+      <w:commentRangeStart w:id="45"/>
+      <w:r>
+        <w:t>Interfaces de usuario</w:t>
+      </w:r>
+      <w:bookmarkEnd w:id="43"/>
       <w:bookmarkEnd w:id="44"/>
-    </w:p>
-    <w:p>
-      <w:pPr>
-        <w:pStyle w:val="Ttulo3"/>
-      </w:pPr>
-      <w:bookmarkStart w:id="45" w:name="_Toc33238248"/>
-      <w:bookmarkStart w:id="46" w:name="_Toc415129894"/>
-      <w:commentRangeStart w:id="47"/>
-      <w:r>
-        <w:t>Interfaces de usuario</w:t>
-      </w:r>
-      <w:bookmarkEnd w:id="45"/>
-      <w:bookmarkEnd w:id="46"/>
-      <w:commentRangeEnd w:id="47"/>
+      <w:commentRangeEnd w:id="45"/>
       <w:r>
         <w:rPr>
           <w:rStyle w:val="Refdecomentario"/>
@@ -7696,7 +7181,7 @@
           <w:b w:val="0"/>
           <w:bCs w:val="0"/>
         </w:rPr>
-        <w:commentReference w:id="47"/>
+        <w:commentReference w:id="45"/>
       </w:r>
     </w:p>
     <w:p>
@@ -7721,13 +7206,13 @@
       <w:pPr>
         <w:pStyle w:val="Ttulo3"/>
       </w:pPr>
-      <w:bookmarkStart w:id="48" w:name="_Toc415129895"/>
-      <w:commentRangeStart w:id="49"/>
+      <w:bookmarkStart w:id="46" w:name="_Toc415129895"/>
+      <w:commentRangeStart w:id="47"/>
       <w:r>
         <w:t>Interfaces de hardware</w:t>
       </w:r>
-      <w:bookmarkEnd w:id="48"/>
-      <w:commentRangeEnd w:id="49"/>
+      <w:bookmarkEnd w:id="46"/>
+      <w:commentRangeEnd w:id="47"/>
       <w:r>
         <w:rPr>
           <w:rStyle w:val="Refdecomentario"/>
@@ -7735,7 +7220,7 @@
           <w:b w:val="0"/>
           <w:bCs w:val="0"/>
         </w:rPr>
-        <w:commentReference w:id="49"/>
+        <w:commentReference w:id="47"/>
       </w:r>
     </w:p>
     <w:p>
@@ -7875,16 +7360,16 @@
           <w:lang w:val="fr-FR"/>
         </w:rPr>
       </w:pPr>
-      <w:bookmarkStart w:id="50" w:name="_Toc415129896"/>
-      <w:commentRangeStart w:id="51"/>
+      <w:bookmarkStart w:id="48" w:name="_Toc415129896"/>
+      <w:commentRangeStart w:id="49"/>
       <w:r>
         <w:rPr>
           <w:lang w:val="fr-FR"/>
         </w:rPr>
         <w:t>Interfaces de software</w:t>
       </w:r>
-      <w:bookmarkEnd w:id="50"/>
-      <w:commentRangeEnd w:id="51"/>
+      <w:bookmarkEnd w:id="48"/>
+      <w:commentRangeEnd w:id="49"/>
       <w:r>
         <w:rPr>
           <w:rStyle w:val="Refdecomentario"/>
@@ -7892,7 +7377,7 @@
           <w:b w:val="0"/>
           <w:bCs w:val="0"/>
         </w:rPr>
-        <w:commentReference w:id="51"/>
+        <w:commentReference w:id="49"/>
       </w:r>
     </w:p>
     <w:p>
@@ -7929,13 +7414,13 @@
       <w:pPr>
         <w:pStyle w:val="Ttulo3"/>
       </w:pPr>
-      <w:bookmarkStart w:id="52" w:name="_Toc415129897"/>
-      <w:commentRangeStart w:id="53"/>
+      <w:bookmarkStart w:id="50" w:name="_Toc415129897"/>
+      <w:commentRangeStart w:id="51"/>
       <w:r>
         <w:t>Interfaces de comunicación</w:t>
       </w:r>
-      <w:bookmarkEnd w:id="52"/>
-      <w:commentRangeEnd w:id="53"/>
+      <w:bookmarkEnd w:id="50"/>
+      <w:commentRangeEnd w:id="51"/>
       <w:r>
         <w:rPr>
           <w:rStyle w:val="Refdecomentario"/>
@@ -7943,7 +7428,7 @@
           <w:b w:val="0"/>
           <w:bCs w:val="0"/>
         </w:rPr>
-        <w:commentReference w:id="53"/>
+        <w:commentReference w:id="51"/>
       </w:r>
     </w:p>
     <w:p>
@@ -7970,13 +7455,13 @@
       <w:pPr>
         <w:pStyle w:val="Ttulo2"/>
       </w:pPr>
-      <w:bookmarkStart w:id="54" w:name="_Toc33238252"/>
-      <w:bookmarkStart w:id="55" w:name="_Toc415129898"/>
+      <w:bookmarkStart w:id="52" w:name="_Toc33238252"/>
+      <w:bookmarkStart w:id="53" w:name="_Toc415129898"/>
       <w:r>
         <w:t>Requisitos funcionales</w:t>
       </w:r>
-      <w:bookmarkEnd w:id="54"/>
-      <w:bookmarkEnd w:id="55"/>
+      <w:bookmarkEnd w:id="52"/>
+      <w:bookmarkEnd w:id="53"/>
     </w:p>
     <w:p>
       <w:pPr>
@@ -8228,7 +7713,7 @@
                 <w:color w:val="auto"/>
               </w:rPr>
             </w:pPr>
-            <w:commentRangeStart w:id="56"/>
+            <w:commentRangeStart w:id="54"/>
             <w:r>
               <w:rPr>
                 <w:b/>
@@ -8238,14 +7723,14 @@
               </w:rPr>
               <w:t>Tipo</w:t>
             </w:r>
-            <w:commentRangeEnd w:id="56"/>
+            <w:commentRangeEnd w:id="54"/>
             <w:r>
               <w:rPr>
                 <w:rStyle w:val="Refdecomentario"/>
                 <w:i w:val="0"/>
                 <w:color w:val="auto"/>
               </w:rPr>
-              <w:commentReference w:id="56"/>
+              <w:commentReference w:id="54"/>
             </w:r>
           </w:p>
         </w:tc>
@@ -8294,7 +7779,7 @@
                 <w:color w:val="auto"/>
               </w:rPr>
             </w:pPr>
-            <w:commentRangeStart w:id="57"/>
+            <w:commentRangeStart w:id="55"/>
             <w:r>
               <w:rPr>
                 <w:b/>
@@ -8304,14 +7789,14 @@
               </w:rPr>
               <w:t>Responsable</w:t>
             </w:r>
-            <w:commentRangeEnd w:id="57"/>
+            <w:commentRangeEnd w:id="55"/>
             <w:r>
               <w:rPr>
                 <w:rStyle w:val="Refdecomentario"/>
                 <w:i w:val="0"/>
                 <w:color w:val="auto"/>
               </w:rPr>
-              <w:commentReference w:id="57"/>
+              <w:commentReference w:id="55"/>
             </w:r>
           </w:p>
         </w:tc>
@@ -8818,13 +8303,13 @@
       <w:pPr>
         <w:pStyle w:val="Ttulo2"/>
       </w:pPr>
-      <w:bookmarkStart w:id="58" w:name="_Toc33238257"/>
-      <w:bookmarkStart w:id="59" w:name="_Toc415129899"/>
+      <w:bookmarkStart w:id="56" w:name="_Toc33238257"/>
+      <w:bookmarkStart w:id="57" w:name="_Toc415129899"/>
       <w:r>
         <w:t>Requisitos no funcionales</w:t>
       </w:r>
-      <w:bookmarkEnd w:id="58"/>
-      <w:bookmarkEnd w:id="59"/>
+      <w:bookmarkEnd w:id="56"/>
+      <w:bookmarkEnd w:id="57"/>
     </w:p>
     <w:p>
       <w:pPr>
@@ -9583,7 +9068,7 @@
         <w:pStyle w:val="Descripcin"/>
         <w:ind w:firstLine="708"/>
       </w:pPr>
-      <w:bookmarkStart w:id="60" w:name="_Toc33238258"/>
+      <w:bookmarkStart w:id="58" w:name="_Toc33238258"/>
       <w:r>
         <w:t>Prioridad de Requisitos No Funcionales</w:t>
       </w:r>
@@ -9666,7 +9151,7 @@
       <w:r>
         <w:t xml:space="preserve">Requisitos </w:t>
       </w:r>
-      <w:bookmarkEnd w:id="60"/>
+      <w:bookmarkEnd w:id="58"/>
       <w:r>
         <w:t>No Funcionales</w:t>
       </w:r>
@@ -9727,7 +9212,7 @@
           <w:color w:val="0000FF"/>
         </w:rPr>
       </w:pPr>
-      <w:bookmarkStart w:id="61" w:name="_Toc33238259"/>
+      <w:bookmarkStart w:id="59" w:name="_Toc33238259"/>
       <w:r>
         <w:t xml:space="preserve"> </w:t>
       </w:r>
@@ -9738,7 +9223,7 @@
         </w:rPr>
         <w:t>Seguridad</w:t>
       </w:r>
-      <w:bookmarkEnd w:id="61"/>
+      <w:bookmarkEnd w:id="59"/>
     </w:p>
     <w:p>
       <w:pPr>
@@ -9835,7 +9320,7 @@
           <w:color w:val="0000FF"/>
         </w:rPr>
       </w:pPr>
-      <w:bookmarkStart w:id="62" w:name="_Toc33238260"/>
+      <w:bookmarkStart w:id="60" w:name="_Toc33238260"/>
       <w:r>
         <w:rPr>
           <w:i/>
@@ -9843,7 +9328,7 @@
         </w:rPr>
         <w:t>Fiabilidad</w:t>
       </w:r>
-      <w:bookmarkEnd w:id="62"/>
+      <w:bookmarkEnd w:id="60"/>
     </w:p>
     <w:p>
       <w:pPr>
@@ -9872,7 +9357,7 @@
           <w:color w:val="0000FF"/>
         </w:rPr>
       </w:pPr>
-      <w:bookmarkStart w:id="63" w:name="_Toc33238261"/>
+      <w:bookmarkStart w:id="61" w:name="_Toc33238261"/>
       <w:r>
         <w:rPr>
           <w:i/>
@@ -9880,7 +9365,7 @@
         </w:rPr>
         <w:t>Disponibilidad</w:t>
       </w:r>
-      <w:bookmarkEnd w:id="63"/>
+      <w:bookmarkEnd w:id="61"/>
     </w:p>
     <w:p>
       <w:pPr>
@@ -9909,7 +9394,7 @@
           <w:color w:val="0000FF"/>
         </w:rPr>
       </w:pPr>
-      <w:bookmarkStart w:id="64" w:name="_Toc33238262"/>
+      <w:bookmarkStart w:id="62" w:name="_Toc33238262"/>
       <w:r>
         <w:rPr>
           <w:i/>
@@ -9917,7 +9402,7 @@
         </w:rPr>
         <w:t>Mantenibilidad</w:t>
       </w:r>
-      <w:bookmarkEnd w:id="64"/>
+      <w:bookmarkEnd w:id="62"/>
     </w:p>
     <w:p>
       <w:pPr>
@@ -9979,7 +9464,7 @@
           <w:color w:val="0000FF"/>
         </w:rPr>
       </w:pPr>
-      <w:bookmarkStart w:id="65" w:name="_Toc33238263"/>
+      <w:bookmarkStart w:id="63" w:name="_Toc33238263"/>
       <w:r>
         <w:rPr>
           <w:i/>
@@ -9987,7 +9472,7 @@
         </w:rPr>
         <w:t>Portabilidad</w:t>
       </w:r>
-      <w:bookmarkEnd w:id="65"/>
+      <w:bookmarkEnd w:id="63"/>
     </w:p>
     <w:p>
       <w:pPr>
@@ -10062,11 +9547,11 @@
       <w:pPr>
         <w:pStyle w:val="Ttulo2"/>
       </w:pPr>
-      <w:bookmarkStart w:id="66" w:name="_Toc415129900"/>
+      <w:bookmarkStart w:id="64" w:name="_Toc415129900"/>
       <w:r>
         <w:t>Otros requisitos</w:t>
       </w:r>
-      <w:bookmarkEnd w:id="66"/>
+      <w:bookmarkEnd w:id="64"/>
     </w:p>
     <w:p>
       <w:pPr>
@@ -10140,13 +9625,13 @@
       <w:pPr>
         <w:pStyle w:val="Ttulo1"/>
       </w:pPr>
-      <w:bookmarkStart w:id="67" w:name="_Toc33238265"/>
-      <w:bookmarkStart w:id="68" w:name="_Toc415129901"/>
+      <w:bookmarkStart w:id="65" w:name="_Toc33238265"/>
+      <w:bookmarkStart w:id="66" w:name="_Toc415129901"/>
       <w:r>
         <w:t>Apéndices</w:t>
       </w:r>
-      <w:bookmarkEnd w:id="67"/>
-      <w:bookmarkEnd w:id="68"/>
+      <w:bookmarkEnd w:id="65"/>
+      <w:bookmarkEnd w:id="66"/>
     </w:p>
     <w:p>
       <w:pPr>
@@ -10184,7 +9669,7 @@
       </w:r>
     </w:p>
     <w:sectPr>
-      <w:headerReference w:type="first" r:id="rId19"/>
+      <w:headerReference w:type="first" r:id="rId17"/>
       <w:pgSz w:w="11906" w:h="16838"/>
       <w:pgMar w:top="1418" w:right="1701" w:bottom="1418" w:left="1701" w:header="709" w:footer="709" w:gutter="0"/>
       <w:cols w:space="708"/>
@@ -10196,7 +9681,7 @@
 
 <file path=word/comments.xml><?xml version="1.0" encoding="utf-8"?>
 <w:comments xmlns:wpc="http://schemas.microsoft.com/office/word/2010/wordprocessingCanvas" xmlns:mc="http://schemas.openxmlformats.org/markup-compatibility/2006" xmlns:o="urn:schemas-microsoft-com:office:office" xmlns:r="http://schemas.openxmlformats.org/officeDocument/2006/relationships" xmlns:m="http://schemas.openxmlformats.org/officeDocument/2006/math" xmlns:v="urn:schemas-microsoft-com:vml" xmlns:wp14="http://schemas.microsoft.com/office/word/2010/wordprocessingDrawing" xmlns:wp="http://schemas.openxmlformats.org/drawingml/2006/wordprocessingDrawing" xmlns:w10="urn:schemas-microsoft-com:office:word" xmlns:w="http://schemas.openxmlformats.org/wordprocessingml/2006/main" xmlns:w14="http://schemas.microsoft.com/office/word/2010/wordml" xmlns:w15="http://schemas.microsoft.com/office/word/2012/wordml" xmlns:wpg="http://schemas.microsoft.com/office/word/2010/wordprocessingGroup" xmlns:wpi="http://schemas.microsoft.com/office/word/2010/wordprocessingInk" xmlns:wne="http://schemas.microsoft.com/office/word/2006/wordml" xmlns:wps="http://schemas.microsoft.com/office/word/2010/wordprocessingShape" mc:Ignorable="w14 w15 wp14">
-  <w:comment w:id="15" w:author="Ismael" w:date="2017-06-14T11:53:00Z" w:initials="I">
+  <w:comment w:id="14" w:author="Ismael" w:date="2017-06-14T11:53:00Z" w:initials="I">
     <w:p>
       <w:pPr>
         <w:pStyle w:val="Textocomentario"/>
@@ -10212,7 +9697,7 @@
       </w:r>
     </w:p>
   </w:comment>
-  <w:comment w:id="20" w:author="Ismael" w:date="2017-06-14T11:55:00Z" w:initials="I">
+  <w:comment w:id="19" w:author="Ismael" w:date="2017-06-14T11:55:00Z" w:initials="I">
     <w:p>
       <w:pPr>
         <w:pStyle w:val="Textocomentario"/>
@@ -10228,7 +9713,7 @@
       </w:r>
     </w:p>
   </w:comment>
-  <w:comment w:id="24" w:author="Ismael" w:date="2017-06-14T11:55:00Z" w:initials="I">
+  <w:comment w:id="23" w:author="Ismael" w:date="2017-06-14T11:55:00Z" w:initials="I">
     <w:p>
       <w:pPr>
         <w:pStyle w:val="Textocomentario"/>
@@ -10252,7 +9737,7 @@
       </w:r>
     </w:p>
   </w:comment>
-  <w:comment w:id="31" w:author="Ismael" w:date="2017-06-14T11:59:00Z" w:initials="I">
+  <w:comment w:id="30" w:author="Ismael" w:date="2017-06-14T11:59:00Z" w:initials="I">
     <w:p>
       <w:pPr>
         <w:pStyle w:val="Textocomentario"/>
@@ -10276,7 +9761,7 @@
       </w:r>
     </w:p>
   </w:comment>
-  <w:comment w:id="35" w:author="Angélica Triana" w:date="2016-06-10T08:41:00Z" w:initials="AT">
+  <w:comment w:id="34" w:author="Angélica Triana" w:date="2016-06-10T08:41:00Z" w:initials="AT">
     <w:p>
       <w:pPr>
         <w:pStyle w:val="Textocomentario"/>
@@ -10492,7 +9977,7 @@
       </w:r>
     </w:p>
   </w:comment>
-  <w:comment w:id="39" w:author="Angélica Triana" w:date="2016-06-10T08:58:00Z" w:initials="AT">
+  <w:comment w:id="38" w:author="Angélica Triana" w:date="2016-06-10T08:58:00Z" w:initials="AT">
     <w:p>
       <w:pPr>
         <w:autoSpaceDE w:val="0"/>
@@ -10672,7 +10157,7 @@
       </w:r>
     </w:p>
   </w:comment>
-  <w:comment w:id="47" w:author="Angélica Triana" w:date="2016-06-10T11:07:00Z" w:initials="AT">
+  <w:comment w:id="45" w:author="Angélica Triana" w:date="2016-06-10T11:07:00Z" w:initials="AT">
     <w:p>
       <w:pPr>
         <w:pStyle w:val="Default"/>
@@ -10758,7 +10243,7 @@
       </w:pPr>
     </w:p>
   </w:comment>
-  <w:comment w:id="49" w:author="Angélica Triana" w:date="2016-06-10T11:25:00Z" w:initials="AT">
+  <w:comment w:id="47" w:author="Angélica Triana" w:date="2016-06-10T11:25:00Z" w:initials="AT">
     <w:p>
       <w:pPr>
         <w:tabs>
@@ -10793,7 +10278,7 @@
       </w:r>
     </w:p>
   </w:comment>
-  <w:comment w:id="51" w:author="Angélica Triana" w:date="2016-06-10T11:21:00Z" w:initials="AT">
+  <w:comment w:id="49" w:author="Angélica Triana" w:date="2016-06-10T11:21:00Z" w:initials="AT">
     <w:p>
       <w:pPr>
         <w:tabs>
@@ -10833,7 +10318,7 @@
       </w:pPr>
     </w:p>
   </w:comment>
-  <w:comment w:id="53" w:author="Angélica Triana" w:date="2016-06-10T11:22:00Z" w:initials="AT">
+  <w:comment w:id="51" w:author="Angélica Triana" w:date="2016-06-10T11:22:00Z" w:initials="AT">
     <w:p>
       <w:pPr>
         <w:pStyle w:val="Default"/>
@@ -10880,7 +10365,7 @@
       </w:pPr>
     </w:p>
   </w:comment>
-  <w:comment w:id="56" w:author="Ismael" w:date="2017-06-14T15:23:00Z" w:initials="I">
+  <w:comment w:id="54" w:author="Ismael" w:date="2017-06-14T15:23:00Z" w:initials="I">
     <w:p>
       <w:pPr>
         <w:pStyle w:val="Textocomentario"/>
@@ -10896,7 +10381,7 @@
       </w:r>
     </w:p>
   </w:comment>
-  <w:comment w:id="57" w:author="Ismael" w:date="2017-06-14T12:05:00Z" w:initials="I">
+  <w:comment w:id="55" w:author="Ismael" w:date="2017-06-14T12:05:00Z" w:initials="I">
     <w:p>
       <w:pPr>
         <w:pStyle w:val="Textocomentario"/>
@@ -10974,9 +10459,9 @@
       <w:tblLook w:val="0000" w:firstRow="0" w:lastRow="0" w:firstColumn="0" w:lastColumn="0" w:noHBand="0" w:noVBand="0"/>
     </w:tblPr>
     <w:tblGrid>
-      <w:gridCol w:w="1947"/>
+      <w:gridCol w:w="1913"/>
       <w:gridCol w:w="160"/>
-      <w:gridCol w:w="6537"/>
+      <w:gridCol w:w="6431"/>
     </w:tblGrid>
     <w:tr>
       <w:tc>
@@ -11042,16 +10527,14 @@
             </w:rPr>
             <w:t xml:space="preserve">Descripción de requisitos del </w:t>
           </w:r>
-          <w:proofErr w:type="spellStart"/>
           <w:r>
             <w:rPr>
               <w:rFonts w:cs="Arial"/>
               <w:color w:val="241A61"/>
               <w:sz w:val="16"/>
             </w:rPr>
-            <w:t>sofware</w:t>
+            <w:t>software</w:t>
           </w:r>
-          <w:proofErr w:type="spellEnd"/>
         </w:p>
       </w:tc>
     </w:tr>
@@ -11065,16 +10548,6 @@
 </file>
 
 <file path=word/footer2.xml><?xml version="1.0" encoding="utf-8"?>
-<w:ftr xmlns:wpc="http://schemas.microsoft.com/office/word/2010/wordprocessingCanvas" xmlns:mc="http://schemas.openxmlformats.org/markup-compatibility/2006" xmlns:o="urn:schemas-microsoft-com:office:office" xmlns:r="http://schemas.openxmlformats.org/officeDocument/2006/relationships" xmlns:m="http://schemas.openxmlformats.org/officeDocument/2006/math" xmlns:v="urn:schemas-microsoft-com:vml" xmlns:wp14="http://schemas.microsoft.com/office/word/2010/wordprocessingDrawing" xmlns:wp="http://schemas.openxmlformats.org/drawingml/2006/wordprocessingDrawing" xmlns:w10="urn:schemas-microsoft-com:office:word" xmlns:w="http://schemas.openxmlformats.org/wordprocessingml/2006/main" xmlns:w14="http://schemas.microsoft.com/office/word/2010/wordml" xmlns:w15="http://schemas.microsoft.com/office/word/2012/wordml" xmlns:wpg="http://schemas.microsoft.com/office/word/2010/wordprocessingGroup" xmlns:wpi="http://schemas.microsoft.com/office/word/2010/wordprocessingInk" xmlns:wne="http://schemas.microsoft.com/office/word/2006/wordml" xmlns:wps="http://schemas.microsoft.com/office/word/2010/wordprocessingShape" mc:Ignorable="w14 w15 wp14">
-  <w:p>
-    <w:pPr>
-      <w:pStyle w:val="Piedepgina"/>
-    </w:pPr>
-  </w:p>
-</w:ftr>
-</file>
-
-<file path=word/footer3.xml><?xml version="1.0" encoding="utf-8"?>
 <w:ftr xmlns:wpc="http://schemas.microsoft.com/office/word/2010/wordprocessingCanvas" xmlns:mc="http://schemas.openxmlformats.org/markup-compatibility/2006" xmlns:o="urn:schemas-microsoft-com:office:office" xmlns:r="http://schemas.openxmlformats.org/officeDocument/2006/relationships" xmlns:m="http://schemas.openxmlformats.org/officeDocument/2006/math" xmlns:v="urn:schemas-microsoft-com:vml" xmlns:wp14="http://schemas.microsoft.com/office/word/2010/wordprocessingDrawing" xmlns:wp="http://schemas.openxmlformats.org/drawingml/2006/wordprocessingDrawing" xmlns:w10="urn:schemas-microsoft-com:office:word" xmlns:w="http://schemas.openxmlformats.org/wordprocessingml/2006/main" xmlns:w14="http://schemas.microsoft.com/office/word/2010/wordml" xmlns:w15="http://schemas.microsoft.com/office/word/2012/wordml" xmlns:wpg="http://schemas.microsoft.com/office/word/2010/wordprocessingGroup" xmlns:wpi="http://schemas.microsoft.com/office/word/2010/wordprocessingInk" xmlns:wne="http://schemas.microsoft.com/office/word/2006/wordml" xmlns:wps="http://schemas.microsoft.com/office/word/2010/wordprocessingShape" mc:Ignorable="w14 w15 wp14">
   <w:p>
     <w:pPr>
@@ -11348,16 +10821,6 @@
 </file>
 
 <file path=word/header3.xml><?xml version="1.0" encoding="utf-8"?>
-<w:hdr xmlns:wpc="http://schemas.microsoft.com/office/word/2010/wordprocessingCanvas" xmlns:mc="http://schemas.openxmlformats.org/markup-compatibility/2006" xmlns:o="urn:schemas-microsoft-com:office:office" xmlns:r="http://schemas.openxmlformats.org/officeDocument/2006/relationships" xmlns:m="http://schemas.openxmlformats.org/officeDocument/2006/math" xmlns:v="urn:schemas-microsoft-com:vml" xmlns:wp14="http://schemas.microsoft.com/office/word/2010/wordprocessingDrawing" xmlns:wp="http://schemas.openxmlformats.org/drawingml/2006/wordprocessingDrawing" xmlns:w10="urn:schemas-microsoft-com:office:word" xmlns:w="http://schemas.openxmlformats.org/wordprocessingml/2006/main" xmlns:w14="http://schemas.microsoft.com/office/word/2010/wordml" xmlns:w15="http://schemas.microsoft.com/office/word/2012/wordml" xmlns:wpg="http://schemas.microsoft.com/office/word/2010/wordprocessingGroup" xmlns:wpi="http://schemas.microsoft.com/office/word/2010/wordprocessingInk" xmlns:wne="http://schemas.microsoft.com/office/word/2006/wordml" xmlns:wps="http://schemas.microsoft.com/office/word/2010/wordprocessingShape" mc:Ignorable="w14 w15 wp14">
-  <w:p>
-    <w:pPr>
-      <w:pStyle w:val="Encabezado"/>
-    </w:pPr>
-  </w:p>
-</w:hdr>
-</file>
-
-<file path=word/header4.xml><?xml version="1.0" encoding="utf-8"?>
 <w:hdr xmlns:wpc="http://schemas.microsoft.com/office/word/2010/wordprocessingCanvas" xmlns:mc="http://schemas.openxmlformats.org/markup-compatibility/2006" xmlns:o="urn:schemas-microsoft-com:office:office" xmlns:r="http://schemas.openxmlformats.org/officeDocument/2006/relationships" xmlns:m="http://schemas.openxmlformats.org/officeDocument/2006/math" xmlns:v="urn:schemas-microsoft-com:vml" xmlns:wp14="http://schemas.microsoft.com/office/word/2010/wordprocessingDrawing" xmlns:wp="http://schemas.openxmlformats.org/drawingml/2006/wordprocessingDrawing" xmlns:w10="urn:schemas-microsoft-com:office:word" xmlns:w="http://schemas.openxmlformats.org/wordprocessingml/2006/main" xmlns:w14="http://schemas.microsoft.com/office/word/2010/wordml" xmlns:w15="http://schemas.microsoft.com/office/word/2012/wordml" xmlns:wpg="http://schemas.microsoft.com/office/word/2010/wordprocessingGroup" xmlns:wpi="http://schemas.microsoft.com/office/word/2010/wordprocessingInk" xmlns:wne="http://schemas.microsoft.com/office/word/2006/wordml" xmlns:wps="http://schemas.microsoft.com/office/word/2010/wordprocessingShape" mc:Ignorable="w14 w15 wp14">
   <w:tbl>
     <w:tblPr>
@@ -11616,7 +11079,7 @@
               <w:noProof/>
               <w:color w:val="241A61"/>
             </w:rPr>
-            <w:t>10</w:t>
+            <w:t>9</w:t>
           </w:r>
           <w:r>
             <w:rPr>
@@ -11638,7 +11101,7 @@
 </w:hdr>
 </file>
 
-<file path=word/header5.xml><?xml version="1.0" encoding="utf-8"?>
+<file path=word/header4.xml><?xml version="1.0" encoding="utf-8"?>
 <w:hdr xmlns:wpc="http://schemas.microsoft.com/office/word/2010/wordprocessingCanvas" xmlns:mc="http://schemas.openxmlformats.org/markup-compatibility/2006" xmlns:o="urn:schemas-microsoft-com:office:office" xmlns:r="http://schemas.openxmlformats.org/officeDocument/2006/relationships" xmlns:m="http://schemas.openxmlformats.org/officeDocument/2006/math" xmlns:v="urn:schemas-microsoft-com:vml" xmlns:wp14="http://schemas.microsoft.com/office/word/2010/wordprocessingDrawing" xmlns:wp="http://schemas.openxmlformats.org/drawingml/2006/wordprocessingDrawing" xmlns:w10="urn:schemas-microsoft-com:office:word" xmlns:w="http://schemas.openxmlformats.org/wordprocessingml/2006/main" xmlns:w14="http://schemas.microsoft.com/office/word/2010/wordml" xmlns:w15="http://schemas.microsoft.com/office/word/2012/wordml" xmlns:wpg="http://schemas.microsoft.com/office/word/2010/wordprocessingGroup" xmlns:wpi="http://schemas.microsoft.com/office/word/2010/wordprocessingInk" xmlns:wne="http://schemas.microsoft.com/office/word/2006/wordml" xmlns:wps="http://schemas.microsoft.com/office/word/2010/wordprocessingShape" mc:Ignorable="w14 w15 wp14">
   <w:p>
     <w:pPr>
@@ -11649,7 +11112,7 @@
 </w:hdr>
 </file>
 
-<file path=word/header6.xml><?xml version="1.0" encoding="utf-8"?>
+<file path=word/header5.xml><?xml version="1.0" encoding="utf-8"?>
 <w:hdr xmlns:wpc="http://schemas.microsoft.com/office/word/2010/wordprocessingCanvas" xmlns:mc="http://schemas.openxmlformats.org/markup-compatibility/2006" xmlns:o="urn:schemas-microsoft-com:office:office" xmlns:r="http://schemas.openxmlformats.org/officeDocument/2006/relationships" xmlns:m="http://schemas.openxmlformats.org/officeDocument/2006/math" xmlns:v="urn:schemas-microsoft-com:vml" xmlns:wp14="http://schemas.microsoft.com/office/word/2010/wordprocessingDrawing" xmlns:wp="http://schemas.openxmlformats.org/drawingml/2006/wordprocessingDrawing" xmlns:w10="urn:schemas-microsoft-com:office:word" xmlns:w="http://schemas.openxmlformats.org/wordprocessingml/2006/main" xmlns:w14="http://schemas.microsoft.com/office/word/2010/wordml" xmlns:w15="http://schemas.microsoft.com/office/word/2012/wordml" xmlns:wpg="http://schemas.microsoft.com/office/word/2010/wordprocessingGroup" xmlns:wpi="http://schemas.microsoft.com/office/word/2010/wordprocessingInk" xmlns:wne="http://schemas.microsoft.com/office/word/2006/wordml" xmlns:wps="http://schemas.microsoft.com/office/word/2010/wordprocessingShape" mc:Ignorable="w14 w15 wp14">
   <w:tbl>
     <w:tblPr>
@@ -15702,7 +15165,7 @@
 </file>
 
 <file path=customXml/itemProps1.xml><?xml version="1.0" encoding="utf-8"?>
-<ds:datastoreItem xmlns:ds="http://schemas.openxmlformats.org/officeDocument/2006/customXml" ds:itemID="{24DA6628-3E20-4710-BB5A-FFF39F89D87E}">
+<ds:datastoreItem xmlns:ds="http://schemas.openxmlformats.org/officeDocument/2006/customXml" ds:itemID="{E107CF4B-C415-4D74-9CDA-C345AE33222F}">
   <ds:schemaRefs>
     <ds:schemaRef ds:uri="http://schemas.openxmlformats.org/officeDocument/2006/bibliography"/>
   </ds:schemaRefs>

</xml_diff>